<commit_message>
Cập nhật Guideline + Code
Guideline: Xử lý tiếng Việt.
Code: thêm chức năng xem nhà trọ, yêu cầu đăng, like, comment
</commit_message>
<xml_diff>
--- a/docs/NL04_SpringMVCHibernateGuideline.docx
+++ b/docs/NL04_SpringMVCHibernateGuideline.docx
@@ -88,15 +88,7 @@
           <w:color w:val="000000"/>
           <w:shd w:val="clear" w:color="auto" w:fill="FFFFFF"/>
         </w:rPr>
-        <w:t>4.2.2.Final</w:t>
-      </w:r>
-      <w:r>
-        <w:rPr>
-          <w:rFonts w:ascii="Consolas" w:hAnsi="Consolas" w:cs="Consolas"/>
-          <w:color w:val="000000"/>
-          <w:shd w:val="clear" w:color="auto" w:fill="FFFFFF"/>
-        </w:rPr>
-        <w:t>.</w:t>
+        <w:t>4.2.2.Final.</w:t>
       </w:r>
     </w:p>
     <w:p>
@@ -371,8 +363,10 @@
     <w:p>
       <w:pPr>
         <w:jc w:val="both"/>
-      </w:pPr>
-      <w:bookmarkStart w:id="0" w:name="_GoBack"/>
+        <w:rPr>
+          <w:rStyle w:val="Hyperlink"/>
+        </w:rPr>
+      </w:pPr>
       <w:r>
         <w:t xml:space="preserve">Nội dung tham khảo ở </w:t>
       </w:r>
@@ -384,6 +378,120 @@
           <w:t>http://gerrydevstory.com/2013/06/29/spring-mvc-hibernate-mysql-quick-start-from-scratch/</w:t>
         </w:r>
       </w:hyperlink>
+    </w:p>
+    <w:p>
+      <w:pPr>
+        <w:pStyle w:val="Heading1"/>
+      </w:pPr>
+      <w:r>
+        <w:t>Xử lý tiếng Việt với Hibernate</w:t>
+      </w:r>
+    </w:p>
+    <w:p>
+      <w:r>
+        <w:t>Cấu hình 2 phần:</w:t>
+      </w:r>
+    </w:p>
+    <w:p>
+      <w:r>
+        <w:t>Với bên Hibernate:</w:t>
+      </w:r>
+    </w:p>
+    <w:p>
+      <w:r>
+        <w:rPr>
+          <w:noProof/>
+        </w:rPr>
+        <w:drawing>
+          <wp:inline distT="0" distB="0" distL="0" distR="0" wp14:anchorId="7C19F59F" wp14:editId="30624E69">
+            <wp:extent cx="5943600" cy="402590"/>
+            <wp:effectExtent l="0" t="0" r="0" b="0"/>
+            <wp:docPr id="2" name="Picture 2"/>
+            <wp:cNvGraphicFramePr>
+              <a:graphicFrameLocks xmlns:a="http://schemas.openxmlformats.org/drawingml/2006/main" noChangeAspect="1"/>
+            </wp:cNvGraphicFramePr>
+            <a:graphic xmlns:a="http://schemas.openxmlformats.org/drawingml/2006/main">
+              <a:graphicData uri="http://schemas.openxmlformats.org/drawingml/2006/picture">
+                <pic:pic xmlns:pic="http://schemas.openxmlformats.org/drawingml/2006/picture">
+                  <pic:nvPicPr>
+                    <pic:cNvPr id="1" name=""/>
+                    <pic:cNvPicPr/>
+                  </pic:nvPicPr>
+                  <pic:blipFill>
+                    <a:blip r:embed="rId13"/>
+                    <a:stretch>
+                      <a:fillRect/>
+                    </a:stretch>
+                  </pic:blipFill>
+                  <pic:spPr>
+                    <a:xfrm>
+                      <a:off x="0" y="0"/>
+                      <a:ext cx="5943600" cy="402590"/>
+                    </a:xfrm>
+                    <a:prstGeom prst="rect">
+                      <a:avLst/>
+                    </a:prstGeom>
+                  </pic:spPr>
+                </pic:pic>
+              </a:graphicData>
+            </a:graphic>
+          </wp:inline>
+        </w:drawing>
+      </w:r>
+    </w:p>
+    <w:p>
+      <w:r>
+        <w:t>Bên Spring, cấu hình trong file web.xml:</w:t>
+      </w:r>
+    </w:p>
+    <w:p>
+      <w:r>
+        <w:rPr>
+          <w:noProof/>
+        </w:rPr>
+        <w:lastRenderedPageBreak/>
+        <w:drawing>
+          <wp:inline distT="0" distB="0" distL="0" distR="0" wp14:anchorId="0C4F5184" wp14:editId="77FEE0C0">
+            <wp:extent cx="5943600" cy="2794635"/>
+            <wp:effectExtent l="0" t="0" r="0" b="5715"/>
+            <wp:docPr id="3" name="Picture 3"/>
+            <wp:cNvGraphicFramePr>
+              <a:graphicFrameLocks xmlns:a="http://schemas.openxmlformats.org/drawingml/2006/main" noChangeAspect="1"/>
+            </wp:cNvGraphicFramePr>
+            <a:graphic xmlns:a="http://schemas.openxmlformats.org/drawingml/2006/main">
+              <a:graphicData uri="http://schemas.openxmlformats.org/drawingml/2006/picture">
+                <pic:pic xmlns:pic="http://schemas.openxmlformats.org/drawingml/2006/picture">
+                  <pic:nvPicPr>
+                    <pic:cNvPr id="1" name=""/>
+                    <pic:cNvPicPr/>
+                  </pic:nvPicPr>
+                  <pic:blipFill>
+                    <a:blip r:embed="rId14"/>
+                    <a:stretch>
+                      <a:fillRect/>
+                    </a:stretch>
+                  </pic:blipFill>
+                  <pic:spPr>
+                    <a:xfrm>
+                      <a:off x="0" y="0"/>
+                      <a:ext cx="5943600" cy="2794635"/>
+                    </a:xfrm>
+                    <a:prstGeom prst="rect">
+                      <a:avLst/>
+                    </a:prstGeom>
+                  </pic:spPr>
+                </pic:pic>
+              </a:graphicData>
+            </a:graphic>
+          </wp:inline>
+        </w:drawing>
+      </w:r>
+    </w:p>
+    <w:p>
+      <w:r>
+        <w:t>QUAN TRỌNG: Phần này phải được đặt ở đầu file mới có hiệu quả.</w:t>
+      </w:r>
+      <w:bookmarkStart w:id="0" w:name="_GoBack"/>
       <w:bookmarkEnd w:id="0"/>
     </w:p>
     <w:sectPr>
@@ -1060,6 +1168,7 @@
   <w:style w:type="character" w:default="1" w:styleId="DefaultParagraphFont">
     <w:name w:val="Default Paragraph Font"/>
     <w:uiPriority w:val="1"/>
+    <w:semiHidden/>
     <w:unhideWhenUsed/>
   </w:style>
   <w:style w:type="table" w:default="1" w:styleId="TableNormal">

</xml_diff>